<commit_message>
Third Problem In Progress
Complete through number two.
</commit_message>
<xml_diff>
--- a/ProblemSolving/Pietryka_Kristi_ProblemSolving.docx
+++ b/ProblemSolving/Pietryka_Kristi_ProblemSolving.docx
@@ -517,35 +517,7 @@
         <w:rPr>
           <w:rFonts w:ascii="Times New Roman" w:hAnsi="Times New Roman"/>
         </w:rPr>
-        <w:t xml:space="preserve">On trip </w:t>
-      </w:r>
-      <w:proofErr w:type="gramStart"/>
-      <w:r>
-        <w:rPr>
-          <w:rFonts w:ascii="Times New Roman" w:hAnsi="Times New Roman"/>
-        </w:rPr>
-        <w:t>one,</w:t>
-      </w:r>
-      <w:proofErr w:type="gramEnd"/>
-      <w:r>
-        <w:rPr>
-          <w:rFonts w:ascii="Times New Roman" w:hAnsi="Times New Roman"/>
-        </w:rPr>
-        <w:t xml:space="preserve"> take the parrot, leaving the cat and birdseed together. On trip </w:t>
-      </w:r>
-      <w:proofErr w:type="gramStart"/>
-      <w:r>
-        <w:rPr>
-          <w:rFonts w:ascii="Times New Roman" w:hAnsi="Times New Roman"/>
-        </w:rPr>
-        <w:t>two,</w:t>
-      </w:r>
-      <w:proofErr w:type="gramEnd"/>
-      <w:r>
-        <w:rPr>
-          <w:rFonts w:ascii="Times New Roman" w:hAnsi="Times New Roman"/>
-        </w:rPr>
-        <w:t xml:space="preserve"> bring the birdseed, leaving the cat alone. On the way back from trip two, bring the parrot back to the original side, leaving the birdseed. Before leaving for trip three, trade the parrot for the cat and leave the cat on the second side with the birdseed. Go back for the parrot, and make one more trip across. </w:t>
+        <w:t xml:space="preserve">On trip one, take the parrot, leaving the cat and birdseed together. On trip two, bring the birdseed, leaving the cat alone. On the way back from trip two, bring the parrot back to the original side, leaving the birdseed. Before leaving for trip three, trade the parrot for the cat and leave the cat on the second side with the birdseed. Go back for the parrot, and make one more trip across. </w:t>
       </w:r>
     </w:p>
     <w:p>
@@ -1251,21 +1223,147 @@
         <w:rPr>
           <w:rFonts w:ascii="Times New Roman" w:hAnsi="Times New Roman"/>
         </w:rPr>
-        <w:t xml:space="preserve">The overall goal is to figure out which finger the girl will end on when she reaches 10, then 100, </w:t>
-      </w:r>
-      <w:proofErr w:type="gramStart"/>
-      <w:r>
-        <w:rPr>
-          <w:rFonts w:ascii="Times New Roman" w:hAnsi="Times New Roman"/>
-        </w:rPr>
-        <w:t>then</w:t>
-      </w:r>
-      <w:proofErr w:type="gramEnd"/>
-      <w:r>
-        <w:rPr>
-          <w:rFonts w:ascii="Times New Roman" w:hAnsi="Times New Roman"/>
-        </w:rPr>
-        <w:t xml:space="preserve"> 1,000. </w:t>
+        <w:t xml:space="preserve">The overall goal is to figure out which finger the girl will end on when she reaches 10, then 100, then 1,000. </w:t>
+      </w:r>
+    </w:p>
+    <w:p>
+      <w:pPr>
+        <w:spacing w:line="480" w:lineRule="auto"/>
+        <w:rPr>
+          <w:rFonts w:ascii="Times New Roman" w:hAnsi="Times New Roman"/>
+          <w:b/>
+        </w:rPr>
+      </w:pPr>
+      <w:r>
+        <w:rPr>
+          <w:rFonts w:ascii="Times New Roman" w:hAnsi="Times New Roman"/>
+          <w:b/>
+        </w:rPr>
+        <w:t>2) Break the problem apart.</w:t>
+      </w:r>
+    </w:p>
+    <w:p>
+      <w:pPr>
+        <w:spacing w:line="480" w:lineRule="auto"/>
+        <w:rPr>
+          <w:rFonts w:ascii="Times New Roman" w:hAnsi="Times New Roman"/>
+          <w:b/>
+        </w:rPr>
+      </w:pPr>
+      <w:r>
+        <w:rPr>
+          <w:rFonts w:ascii="Times New Roman" w:hAnsi="Times New Roman"/>
+          <w:b/>
+        </w:rPr>
+        <w:tab/>
+        <w:t>a) What are the constraints?</w:t>
+      </w:r>
+    </w:p>
+    <w:p>
+      <w:pPr>
+        <w:spacing w:line="480" w:lineRule="auto"/>
+        <w:ind w:left="1440"/>
+        <w:rPr>
+          <w:rFonts w:ascii="Times New Roman" w:hAnsi="Times New Roman"/>
+        </w:rPr>
+      </w:pPr>
+      <w:r>
+        <w:rPr>
+          <w:rFonts w:ascii="Times New Roman" w:hAnsi="Times New Roman"/>
+        </w:rPr>
+        <w:t>The only constraint is the fact that one must figure out an algorithm or mathematical equation to solve this problem.</w:t>
+      </w:r>
+    </w:p>
+    <w:p>
+      <w:pPr>
+        <w:spacing w:line="480" w:lineRule="auto"/>
+        <w:rPr>
+          <w:rFonts w:ascii="Times New Roman" w:hAnsi="Times New Roman"/>
+          <w:b/>
+        </w:rPr>
+      </w:pPr>
+      <w:r>
+        <w:rPr>
+          <w:rFonts w:ascii="Times New Roman" w:hAnsi="Times New Roman"/>
+        </w:rPr>
+        <w:tab/>
+      </w:r>
+      <w:r>
+        <w:rPr>
+          <w:rFonts w:ascii="Times New Roman" w:hAnsi="Times New Roman"/>
+          <w:b/>
+        </w:rPr>
+        <w:t>b) What are the sub-goals?</w:t>
+      </w:r>
+    </w:p>
+    <w:p>
+      <w:pPr>
+        <w:spacing w:line="480" w:lineRule="auto"/>
+        <w:rPr>
+          <w:rFonts w:ascii="Times New Roman" w:hAnsi="Times New Roman"/>
+        </w:rPr>
+      </w:pPr>
+      <w:r>
+        <w:rPr>
+          <w:rFonts w:ascii="Times New Roman" w:hAnsi="Times New Roman"/>
+          <w:b/>
+        </w:rPr>
+        <w:tab/>
+      </w:r>
+      <w:r>
+        <w:rPr>
+          <w:rFonts w:ascii="Times New Roman" w:hAnsi="Times New Roman"/>
+          <w:b/>
+        </w:rPr>
+        <w:tab/>
+      </w:r>
+      <w:r>
+        <w:rPr>
+          <w:rFonts w:ascii="Times New Roman" w:hAnsi="Times New Roman"/>
+        </w:rPr>
+        <w:t>1) Figure out what finger the girl will end on when she reaches 10.</w:t>
+      </w:r>
+    </w:p>
+    <w:p>
+      <w:pPr>
+        <w:spacing w:line="480" w:lineRule="auto"/>
+        <w:rPr>
+          <w:rFonts w:ascii="Times New Roman" w:hAnsi="Times New Roman"/>
+        </w:rPr>
+      </w:pPr>
+      <w:r>
+        <w:rPr>
+          <w:rFonts w:ascii="Times New Roman" w:hAnsi="Times New Roman"/>
+        </w:rPr>
+        <w:tab/>
+      </w:r>
+      <w:r>
+        <w:rPr>
+          <w:rFonts w:ascii="Times New Roman" w:hAnsi="Times New Roman"/>
+        </w:rPr>
+        <w:tab/>
+        <w:t>2) Figure out what finger the girl will end on when she reaches 100.</w:t>
+      </w:r>
+    </w:p>
+    <w:p>
+      <w:pPr>
+        <w:spacing w:line="480" w:lineRule="auto"/>
+        <w:rPr>
+          <w:rFonts w:ascii="Times New Roman" w:hAnsi="Times New Roman"/>
+        </w:rPr>
+      </w:pPr>
+      <w:r>
+        <w:rPr>
+          <w:rFonts w:ascii="Times New Roman" w:hAnsi="Times New Roman"/>
+        </w:rPr>
+        <w:tab/>
+      </w:r>
+      <w:r>
+        <w:rPr>
+          <w:rFonts w:ascii="Times New Roman" w:hAnsi="Times New Roman"/>
+        </w:rPr>
+        <w:tab/>
+        <w:t>3) Figure out what finger the girl will end on when she reaches 1,000.</w:t>
       </w:r>
     </w:p>
     <w:p>
@@ -2829,7 +2927,7 @@
 </file>
 
 <file path=customXml/itemProps1.xml><?xml version="1.0" encoding="utf-8"?>
-<ds:datastoreItem xmlns:ds="http://schemas.openxmlformats.org/officeDocument/2006/customXml" ds:itemID="{180D77A8-3551-6348-85A0-A4620B9D47A6}">
+<ds:datastoreItem xmlns:ds="http://schemas.openxmlformats.org/officeDocument/2006/customXml" ds:itemID="{011F58DD-EA2F-1149-85D8-7482F19CB650}">
   <ds:schemaRefs>
     <ds:schemaRef ds:uri="http://schemas.openxmlformats.org/officeDocument/2006/bibliography"/>
   </ds:schemaRefs>

</xml_diff>

<commit_message>
Problem Three In Progress
Problem three is complete through number four.
</commit_message>
<xml_diff>
--- a/ProblemSolving/Pietryka_Kristi_ProblemSolving.docx
+++ b/ProblemSolving/Pietryka_Kristi_ProblemSolving.docx
@@ -517,35 +517,7 @@
         <w:rPr>
           <w:rFonts w:ascii="Times New Roman" w:hAnsi="Times New Roman"/>
         </w:rPr>
-        <w:t xml:space="preserve">On trip </w:t>
-      </w:r>
-      <w:proofErr w:type="gramStart"/>
-      <w:r>
-        <w:rPr>
-          <w:rFonts w:ascii="Times New Roman" w:hAnsi="Times New Roman"/>
-        </w:rPr>
-        <w:t>one,</w:t>
-      </w:r>
-      <w:proofErr w:type="gramEnd"/>
-      <w:r>
-        <w:rPr>
-          <w:rFonts w:ascii="Times New Roman" w:hAnsi="Times New Roman"/>
-        </w:rPr>
-        <w:t xml:space="preserve"> take the parrot, leaving the cat and birdseed together. On trip </w:t>
-      </w:r>
-      <w:proofErr w:type="gramStart"/>
-      <w:r>
-        <w:rPr>
-          <w:rFonts w:ascii="Times New Roman" w:hAnsi="Times New Roman"/>
-        </w:rPr>
-        <w:t>two,</w:t>
-      </w:r>
-      <w:proofErr w:type="gramEnd"/>
-      <w:r>
-        <w:rPr>
-          <w:rFonts w:ascii="Times New Roman" w:hAnsi="Times New Roman"/>
-        </w:rPr>
-        <w:t xml:space="preserve"> bring the birdseed, leaving the cat alone. On the way back from trip two, bring the parrot back to the original side, leaving the birdseed. Before leaving for trip three, trade the parrot for the cat and leave the cat on the second side with the birdseed. Go back for the parrot, and make one more trip across. </w:t>
+        <w:t xml:space="preserve">On trip one, take the parrot, leaving the cat and birdseed together. On trip two, bring the birdseed, leaving the cat alone. On the way back from trip two, bring the parrot back to the original side, leaving the birdseed. Before leaving for trip three, trade the parrot for the cat and leave the cat on the second side with the birdseed. Go back for the parrot, and make one more trip across. </w:t>
       </w:r>
     </w:p>
     <w:p>
@@ -1251,21 +1223,7 @@
         <w:rPr>
           <w:rFonts w:ascii="Times New Roman" w:hAnsi="Times New Roman"/>
         </w:rPr>
-        <w:t xml:space="preserve">The overall goal is to figure out which finger the girl will end on when she reaches 10, then 100, </w:t>
-      </w:r>
-      <w:proofErr w:type="gramStart"/>
-      <w:r>
-        <w:rPr>
-          <w:rFonts w:ascii="Times New Roman" w:hAnsi="Times New Roman"/>
-        </w:rPr>
-        <w:t>then</w:t>
-      </w:r>
-      <w:proofErr w:type="gramEnd"/>
-      <w:r>
-        <w:rPr>
-          <w:rFonts w:ascii="Times New Roman" w:hAnsi="Times New Roman"/>
-        </w:rPr>
-        <w:t xml:space="preserve"> 1,000. </w:t>
+        <w:t xml:space="preserve">The overall goal is to figure out which finger the girl will end on when she reaches 10, then 100, then 1,000. </w:t>
       </w:r>
     </w:p>
     <w:p>
@@ -1491,21 +1449,7 @@
         <w:rPr>
           <w:rFonts w:ascii="Times New Roman" w:hAnsi="Times New Roman"/>
         </w:rPr>
-        <w:t xml:space="preserve">10 </w:t>
-      </w:r>
-      <w:proofErr w:type="gramStart"/>
-      <w:r>
-        <w:rPr>
-          <w:rFonts w:ascii="Times New Roman" w:hAnsi="Times New Roman"/>
-        </w:rPr>
-        <w:t>is</w:t>
-      </w:r>
-      <w:proofErr w:type="gramEnd"/>
-      <w:r>
-        <w:rPr>
-          <w:rFonts w:ascii="Times New Roman" w:hAnsi="Times New Roman"/>
-        </w:rPr>
-        <w:t xml:space="preserve"> on the first finger, 20 and 30 are on the ring finger, then it continues by twos. 100 will land on her ring finger.</w:t>
+        <w:t>10 is on the first finger, 20 and 30 are on the ring finger, then it continues by twos. 100 will land on her ring finger.</w:t>
       </w:r>
     </w:p>
     <w:p>
@@ -1531,20 +1475,138 @@
           <w:rFonts w:ascii="Times New Roman" w:hAnsi="Times New Roman"/>
         </w:rPr>
       </w:pPr>
-      <w:proofErr w:type="gramStart"/>
-      <w:r>
-        <w:rPr>
-          <w:rFonts w:ascii="Times New Roman" w:hAnsi="Times New Roman"/>
-        </w:rPr>
-        <w:t>first</w:t>
-      </w:r>
-      <w:proofErr w:type="gramEnd"/>
-      <w:r>
-        <w:rPr>
-          <w:rFonts w:ascii="Times New Roman" w:hAnsi="Times New Roman"/>
-        </w:rPr>
-        <w:t xml:space="preserve"> and ring fingers. 1,000 will end on her first finger.</w:t>
-      </w:r>
+      <w:r>
+        <w:rPr>
+          <w:rFonts w:ascii="Times New Roman" w:hAnsi="Times New Roman"/>
+        </w:rPr>
+        <w:t>first and ring fingers. 1,000 will end on her first finger.</w:t>
+      </w:r>
+    </w:p>
+    <w:p>
+      <w:pPr>
+        <w:spacing w:line="480" w:lineRule="auto"/>
+        <w:rPr>
+          <w:rFonts w:ascii="Times New Roman" w:hAnsi="Times New Roman"/>
+          <w:b/>
+        </w:rPr>
+      </w:pPr>
+      <w:r>
+        <w:rPr>
+          <w:rFonts w:ascii="Times New Roman" w:hAnsi="Times New Roman"/>
+          <w:b/>
+        </w:rPr>
+        <w:t>4) Evaluate each potential solution.</w:t>
+      </w:r>
+    </w:p>
+    <w:p>
+      <w:pPr>
+        <w:spacing w:line="480" w:lineRule="auto"/>
+        <w:rPr>
+          <w:rFonts w:ascii="Times New Roman" w:hAnsi="Times New Roman"/>
+          <w:b/>
+        </w:rPr>
+      </w:pPr>
+      <w:r>
+        <w:rPr>
+          <w:rFonts w:ascii="Times New Roman" w:hAnsi="Times New Roman"/>
+          <w:b/>
+        </w:rPr>
+        <w:tab/>
+        <w:t xml:space="preserve">a) </w:t>
+      </w:r>
+      <w:r>
+        <w:rPr>
+          <w:rFonts w:ascii="Times New Roman" w:hAnsi="Times New Roman"/>
+          <w:b/>
+        </w:rPr>
+        <w:t>Does each solution meet the goals?</w:t>
+      </w:r>
+    </w:p>
+    <w:p>
+      <w:pPr>
+        <w:spacing w:line="480" w:lineRule="auto"/>
+        <w:rPr>
+          <w:rFonts w:ascii="Times New Roman" w:hAnsi="Times New Roman"/>
+        </w:rPr>
+      </w:pPr>
+      <w:r>
+        <w:rPr>
+          <w:rFonts w:ascii="Times New Roman" w:hAnsi="Times New Roman"/>
+          <w:b/>
+        </w:rPr>
+        <w:tab/>
+      </w:r>
+      <w:r>
+        <w:rPr>
+          <w:rFonts w:ascii="Times New Roman" w:hAnsi="Times New Roman"/>
+          <w:b/>
+        </w:rPr>
+        <w:tab/>
+      </w:r>
+      <w:r>
+        <w:rPr>
+          <w:rFonts w:ascii="Times New Roman" w:hAnsi="Times New Roman"/>
+        </w:rPr>
+        <w:t>Yes, each solution meets the goals.</w:t>
+      </w:r>
+    </w:p>
+    <w:p>
+      <w:pPr>
+        <w:spacing w:line="480" w:lineRule="auto"/>
+        <w:rPr>
+          <w:rFonts w:ascii="Times New Roman" w:hAnsi="Times New Roman"/>
+          <w:b/>
+        </w:rPr>
+      </w:pPr>
+      <w:r>
+        <w:rPr>
+          <w:rFonts w:ascii="Times New Roman" w:hAnsi="Times New Roman"/>
+        </w:rPr>
+        <w:tab/>
+      </w:r>
+      <w:r>
+        <w:rPr>
+          <w:rFonts w:ascii="Times New Roman" w:hAnsi="Times New Roman"/>
+          <w:b/>
+        </w:rPr>
+        <w:t>b) Will each solution work for all cases?</w:t>
+      </w:r>
+    </w:p>
+    <w:p>
+      <w:pPr>
+        <w:spacing w:line="480" w:lineRule="auto"/>
+        <w:rPr>
+          <w:rFonts w:ascii="Times New Roman" w:hAnsi="Times New Roman"/>
+        </w:rPr>
+      </w:pPr>
+      <w:r>
+        <w:rPr>
+          <w:rFonts w:ascii="Times New Roman" w:hAnsi="Times New Roman"/>
+          <w:b/>
+        </w:rPr>
+        <w:tab/>
+      </w:r>
+      <w:r>
+        <w:rPr>
+          <w:rFonts w:ascii="Times New Roman" w:hAnsi="Times New Roman"/>
+          <w:b/>
+        </w:rPr>
+        <w:tab/>
+      </w:r>
+      <w:r>
+        <w:rPr>
+          <w:rFonts w:ascii="Times New Roman" w:hAnsi="Times New Roman"/>
+        </w:rPr>
+        <w:t>Yes, each solution will work for all cases.</w:t>
+      </w:r>
+    </w:p>
+    <w:p>
+      <w:pPr>
+        <w:spacing w:line="480" w:lineRule="auto"/>
+        <w:rPr>
+          <w:rFonts w:ascii="Times New Roman" w:hAnsi="Times New Roman"/>
+        </w:rPr>
+      </w:pPr>
       <w:bookmarkStart w:id="0" w:name="_GoBack"/>
       <w:bookmarkEnd w:id="0"/>
     </w:p>
@@ -3099,7 +3161,7 @@
 </file>
 
 <file path=customXml/itemProps1.xml><?xml version="1.0" encoding="utf-8"?>
-<ds:datastoreItem xmlns:ds="http://schemas.openxmlformats.org/officeDocument/2006/customXml" ds:itemID="{7C0D7D9D-4D45-D740-B361-E879A8766F89}">
+<ds:datastoreItem xmlns:ds="http://schemas.openxmlformats.org/officeDocument/2006/customXml" ds:itemID="{E76EB493-962E-C34F-B99C-E8D3285041B4}">
   <ds:schemaRefs>
     <ds:schemaRef ds:uri="http://schemas.openxmlformats.org/officeDocument/2006/bibliography"/>
   </ds:schemaRefs>

</xml_diff>